<commit_message>
Add modes and lirycs to README
</commit_message>
<xml_diff>
--- a/docs/docs_src/dao_article.docx
+++ b/docs/docs_src/dao_article.docx
@@ -1505,9 +1505,6 @@
     <w:p>
       <w:pPr>
         <w:pStyle w:val="2"/>
-        <w:rPr>
-          <w:lang w:val="en-US"/>
-        </w:rPr>
       </w:pPr>
       <w:r>
         <w:lastRenderedPageBreak/>
@@ -1520,13 +1517,7 @@
         <w:t>Точка сборки - 3D”</w:t>
       </w:r>
     </w:p>
-    <w:p>
-      <w:pPr>
-        <w:rPr>
-          <w:lang w:val="en-US"/>
-        </w:rPr>
-      </w:pPr>
-    </w:p>
+    <w:p/>
     <w:p>
       <w:pPr>
         <w:pStyle w:val="ad"/>
@@ -1622,9 +1613,6 @@
     <w:p>
       <w:pPr>
         <w:pStyle w:val="ad"/>
-        <w:rPr>
-          <w:lang w:val="en-US"/>
-        </w:rPr>
       </w:pPr>
     </w:p>
     <w:p>
@@ -1812,8 +1800,7 @@
     <w:p>
       <w:r>
         <w:rPr>
-          <w:noProof/>
-          <w:szCs w:val="27"/>
+          <w:lang w:val="en-US"/>
         </w:rPr>
       </w:r>
       <w:r>
@@ -2354,123 +2341,6 @@
                   <w:pPr>
                     <w:jc w:val="center"/>
                   </w:pPr>
-                  <w:r>
-                    <w:rPr>
-                      <w:rFonts w:ascii="Segoe UI" w:hAnsi="Segoe UI" w:cs="Segoe UI"/>
-                      <w:noProof/>
-                      <w:color w:val="24292F"/>
-                      <w:sz w:val="27"/>
-                      <w:szCs w:val="27"/>
-                    </w:rPr>
-                    <w:drawing>
-                      <wp:inline distT="0" distB="0" distL="0" distR="0">
-                        <wp:extent cx="1709624" cy="574159"/>
-                        <wp:effectExtent l="19050" t="0" r="4876" b="0"/>
-                        <wp:docPr id="8" name="Рисунок 51" descr="U:\usb\algo\work\docs\_Алгоритм\_Дизайн и реклама\Клипарт - Логотип - Алгоритм НТ\algoritmnt.png"/>
-                        <wp:cNvGraphicFramePr>
-                          <a:graphicFrameLocks xmlns:a="http://schemas.openxmlformats.org/drawingml/2006/main" noChangeAspect="1"/>
-                        </wp:cNvGraphicFramePr>
-                        <a:graphic xmlns:a="http://schemas.openxmlformats.org/drawingml/2006/main">
-                          <a:graphicData uri="http://schemas.openxmlformats.org/drawingml/2006/picture">
-                            <pic:pic xmlns:pic="http://schemas.openxmlformats.org/drawingml/2006/picture">
-                              <pic:nvPicPr>
-                                <pic:cNvPr id="0" name="Picture 51" descr="U:\usb\algo\work\docs\_Алгоритм\_Дизайн и реклама\Клипарт - Логотип - Алгоритм НТ\algoritmnt.png"/>
-                                <pic:cNvPicPr>
-                                  <a:picLocks noChangeAspect="1" noChangeArrowheads="1"/>
-                                </pic:cNvPicPr>
-                              </pic:nvPicPr>
-                              <pic:blipFill>
-                                <a:blip r:embed="rId50"/>
-                                <a:srcRect/>
-                                <a:stretch>
-                                  <a:fillRect/>
-                                </a:stretch>
-                              </pic:blipFill>
-                              <pic:spPr bwMode="auto">
-                                <a:xfrm>
-                                  <a:off x="0" y="0"/>
-                                  <a:ext cx="1711121" cy="574662"/>
-                                </a:xfrm>
-                                <a:prstGeom prst="rect">
-                                  <a:avLst/>
-                                </a:prstGeom>
-                                <a:noFill/>
-                                <a:ln w="9525">
-                                  <a:noFill/>
-                                  <a:miter lim="800000"/>
-                                  <a:headEnd/>
-                                  <a:tailEnd/>
-                                </a:ln>
-                              </pic:spPr>
-                            </pic:pic>
-                          </a:graphicData>
-                        </a:graphic>
-                      </wp:inline>
-                    </w:drawing>
-                  </w:r>
-                </w:p>
-                <w:p>
-                  <w:pPr>
-                    <w:jc w:val="center"/>
-                    <w:rPr>
-                      <w:rFonts w:asciiTheme="majorHAnsi" w:hAnsiTheme="majorHAnsi"/>
-                    </w:rPr>
-                  </w:pPr>
-                  <w:r>
-                    <w:rPr>
-                      <w:rFonts w:asciiTheme="majorHAnsi" w:hAnsiTheme="majorHAnsi" w:cs="Segoe UI"/>
-                      <w:color w:val="24292F"/>
-                    </w:rPr>
-                    <w:t>ИТ-поддержка бизнеса</w:t>
-                  </w:r>
-                </w:p>
-                <w:p>
-                  <w:pPr>
-                    <w:jc w:val="center"/>
-                    <w:rPr>
-                      <w:rFonts w:asciiTheme="majorHAnsi" w:hAnsiTheme="majorHAnsi"/>
-                    </w:rPr>
-                  </w:pPr>
-                  <w:hyperlink r:id="rId51" w:history="1">
-                    <w:r>
-                      <w:rPr>
-                        <w:rStyle w:val="af1"/>
-                        <w:rFonts w:asciiTheme="majorHAnsi" w:hAnsiTheme="majorHAnsi" w:cs="Segoe UI"/>
-                        <w:lang w:val="en-US"/>
-                      </w:rPr>
-                      <w:t>www</w:t>
-                    </w:r>
-                    <w:r>
-                      <w:rPr>
-                        <w:rStyle w:val="af1"/>
-                        <w:rFonts w:asciiTheme="majorHAnsi" w:hAnsiTheme="majorHAnsi" w:cs="Segoe UI"/>
-                      </w:rPr>
-                      <w:t>.</w:t>
-                    </w:r>
-                    <w:r>
-                      <w:rPr>
-                        <w:rStyle w:val="af1"/>
-                        <w:rFonts w:asciiTheme="majorHAnsi" w:hAnsiTheme="majorHAnsi" w:cs="Segoe UI"/>
-                        <w:lang w:val="en-US"/>
-                      </w:rPr>
-                      <w:t>algoritmnt</w:t>
-                    </w:r>
-                    <w:r>
-                      <w:rPr>
-                        <w:rStyle w:val="af1"/>
-                        <w:rFonts w:asciiTheme="majorHAnsi" w:hAnsiTheme="majorHAnsi" w:cs="Segoe UI"/>
-                      </w:rPr>
-                      <w:t>.</w:t>
-                    </w:r>
-                    <w:r>
-                      <w:rPr>
-                        <w:rStyle w:val="af1"/>
-                        <w:rFonts w:asciiTheme="majorHAnsi" w:hAnsiTheme="majorHAnsi" w:cs="Segoe UI"/>
-                        <w:lang w:val="en-US"/>
-                      </w:rPr>
-                      <w:t>ru</w:t>
-                    </w:r>
-                  </w:hyperlink>
                 </w:p>
                 <w:p/>
               </w:txbxContent>
@@ -2502,7 +2372,7 @@
                       <w:rFonts w:asciiTheme="majorHAnsi" w:hAnsiTheme="majorHAnsi" w:cs="Segoe UI"/>
                     </w:rPr>
                   </w:pPr>
-                  <w:hyperlink r:id="rId52" w:history="1">
+                  <w:hyperlink r:id="rId50" w:history="1">
                     <w:r>
                       <w:rPr>
                         <w:rStyle w:val="af1"/>
@@ -2532,7 +2402,7 @@
                   <w:pPr>
                     <w:jc w:val="center"/>
                   </w:pPr>
-                  <w:hyperlink r:id="rId53" w:history="1">
+                  <w:hyperlink r:id="rId51" w:history="1">
                     <w:r>
                       <w:rPr>
                         <w:rStyle w:val="af1"/>
@@ -2611,7 +2481,7 @@
       </w:r>
     </w:p>
     <w:sectPr>
-      <w:footerReference w:type="default" r:id="rId54"/>
+      <w:footerReference w:type="default" r:id="rId52"/>
       <w:pgSz w:w="11906" w:h="16838"/>
       <w:pgMar w:top="1440" w:right="1080" w:bottom="1440" w:left="1080" w:header="709" w:footer="709" w:gutter="0"/>
       <w:cols w:space="708"/>
@@ -2665,7 +2535,7 @@
             <w:rPr>
               <w:noProof/>
             </w:rPr>
-            <w:t>9</w:t>
+            <w:t>2</w:t>
           </w:r>
         </w:fldSimple>
         <w:r>
@@ -4282,6 +4152,7 @@
   <w:style w:type="character" w:default="1" w:styleId="a1">
     <w:name w:val="Default Paragraph Font"/>
     <w:uiPriority w:val="1"/>
+    <w:semiHidden/>
     <w:unhideWhenUsed/>
   </w:style>
   <w:style w:type="table" w:default="1" w:styleId="a2">

</xml_diff>